<commit_message>
add GUI actionperformed & can pass all junit test
</commit_message>
<xml_diff>
--- a/documentation/lastname_firstname.docx
+++ b/documentation/lastname_firstname.docx
@@ -1,6 +1,6 @@
 
 <file path=word/document.xml><?xml version="1.0" encoding="utf-8"?>
-<w:document xmlns:wpc="http://schemas.microsoft.com/office/word/2010/wordprocessingCanvas" xmlns:cx="http://schemas.microsoft.com/office/drawing/2014/chartex" xmlns:cx1="http://schemas.microsoft.com/office/drawing/2015/9/8/chartex" xmlns:cx2="http://schemas.microsoft.com/office/drawing/2015/10/21/chartex" xmlns:cx3="http://schemas.microsoft.com/office/drawing/2016/5/9/chartex" xmlns:cx4="http://schemas.microsoft.com/office/drawing/2016/5/10/chartex" xmlns:cx5="http://schemas.microsoft.com/office/drawing/2016/5/11/chartex" xmlns:cx6="http://schemas.microsoft.com/office/drawing/2016/5/12/chartex" xmlns:cx7="http://schemas.microsoft.com/office/drawing/2016/5/13/chartex" xmlns:cx8="http://schemas.microsoft.com/office/drawing/2016/5/14/chartex" xmlns:mc="http://schemas.openxmlformats.org/markup-compatibility/2006" xmlns:aink="http://schemas.microsoft.com/office/drawing/2016/ink" xmlns:am3d="http://schemas.microsoft.com/office/drawing/2017/model3d" xmlns:o="urn:schemas-microsoft-com:office:office" xmlns:r="http://schemas.openxmlformats.org/officeDocument/2006/relationships" xmlns:m="http://schemas.openxmlformats.org/officeDocument/2006/math" xmlns:v="urn:schemas-microsoft-com:vml" xmlns:wp14="http://schemas.microsoft.com/office/word/2010/wordprocessingDrawing" xmlns:wp="http://schemas.openxmlformats.org/drawingml/2006/wordprocessingDrawing" xmlns:w10="urn:schemas-microsoft-com:office:word" xmlns:w="http://schemas.openxmlformats.org/wordprocessingml/2006/main" xmlns:w14="http://schemas.microsoft.com/office/word/2010/wordml" xmlns:w15="http://schemas.microsoft.com/office/word/2012/wordml" xmlns:w16cid="http://schemas.microsoft.com/office/word/2016/wordml/cid" xmlns:w16se="http://schemas.microsoft.com/office/word/2015/wordml/symex" xmlns:wpg="http://schemas.microsoft.com/office/word/2010/wordprocessingGroup" xmlns:wpi="http://schemas.microsoft.com/office/word/2010/wordprocessingInk" xmlns:wne="http://schemas.microsoft.com/office/word/2006/wordml" xmlns:wps="http://schemas.microsoft.com/office/word/2010/wordprocessingShape" mc:Ignorable="w14 w15 w16se w16cid wp14">
+<w:document xmlns:wpc="http://schemas.microsoft.com/office/word/2010/wordprocessingCanvas" xmlns:cx="http://schemas.microsoft.com/office/drawing/2014/chartex" xmlns:cx1="http://schemas.microsoft.com/office/drawing/2015/9/8/chartex" xmlns:cx2="http://schemas.microsoft.com/office/drawing/2015/10/21/chartex" xmlns:cx3="http://schemas.microsoft.com/office/drawing/2016/5/9/chartex" xmlns:cx4="http://schemas.microsoft.com/office/drawing/2016/5/10/chartex" xmlns:cx5="http://schemas.microsoft.com/office/drawing/2016/5/11/chartex" xmlns:cx6="http://schemas.microsoft.com/office/drawing/2016/5/12/chartex" xmlns:cx7="http://schemas.microsoft.com/office/drawing/2016/5/13/chartex" xmlns:cx8="http://schemas.microsoft.com/office/drawing/2016/5/14/chartex" xmlns:mc="http://schemas.openxmlformats.org/markup-compatibility/2006" xmlns:aink="http://schemas.microsoft.com/office/drawing/2016/ink" xmlns:am3d="http://schemas.microsoft.com/office/drawing/2017/model3d" xmlns:o="urn:schemas-microsoft-com:office:office" xmlns:oel="http://schemas.microsoft.com/office/2019/extlst" xmlns:r="http://schemas.openxmlformats.org/officeDocument/2006/relationships" xmlns:m="http://schemas.openxmlformats.org/officeDocument/2006/math" xmlns:v="urn:schemas-microsoft-com:vml" xmlns:wp14="http://schemas.microsoft.com/office/word/2010/wordprocessingDrawing" xmlns:wp="http://schemas.openxmlformats.org/drawingml/2006/wordprocessingDrawing" xmlns:w10="urn:schemas-microsoft-com:office:word" xmlns:w="http://schemas.openxmlformats.org/wordprocessingml/2006/main" xmlns:w14="http://schemas.microsoft.com/office/word/2010/wordml" xmlns:w15="http://schemas.microsoft.com/office/word/2012/wordml" xmlns:w16cex="http://schemas.microsoft.com/office/word/2018/wordml/cex" xmlns:w16cid="http://schemas.microsoft.com/office/word/2016/wordml/cid" xmlns:w16="http://schemas.microsoft.com/office/word/2018/wordml" xmlns:w16sdtdh="http://schemas.microsoft.com/office/word/2020/wordml/sdtdatahash" xmlns:w16se="http://schemas.microsoft.com/office/word/2015/wordml/symex" xmlns:wpg="http://schemas.microsoft.com/office/word/2010/wordprocessingGroup" xmlns:wpi="http://schemas.microsoft.com/office/word/2010/wordprocessingInk" xmlns:wne="http://schemas.microsoft.com/office/word/2006/wordml" xmlns:wps="http://schemas.microsoft.com/office/word/2010/wordprocessingShape" mc:Ignorable="w14 w15 w16se w16cid w16 w16cex w16sdtdh wp14">
   <w:body>
     <w:p>
       <w:pPr>
@@ -31,7 +31,39 @@
           <w:rStyle w:val="BookTitle"/>
           <w:sz w:val="48"/>
         </w:rPr>
-        <w:t>Spring 2019</w:t>
+        <w:t>S</w:t>
+      </w:r>
+      <w:r>
+        <w:rPr>
+          <w:rStyle w:val="BookTitle"/>
+          <w:rFonts w:ascii="Microsoft YaHei" w:eastAsia="Microsoft YaHei" w:hAnsi="Microsoft YaHei" w:cs="Microsoft YaHei"/>
+          <w:sz w:val="48"/>
+          <w:lang w:eastAsia="zh-CN"/>
+        </w:rPr>
+        <w:t>ummer</w:t>
+      </w:r>
+      <w:r>
+        <w:rPr>
+          <w:rStyle w:val="BookTitle"/>
+          <w:rFonts w:hint="eastAsia"/>
+          <w:sz w:val="48"/>
+          <w:lang w:eastAsia="zh-CN"/>
+        </w:rPr>
+        <w:t xml:space="preserve"> </w:t>
+      </w:r>
+      <w:r>
+        <w:rPr>
+          <w:rStyle w:val="BookTitle"/>
+          <w:sz w:val="48"/>
+        </w:rPr>
+        <w:t>20</w:t>
+      </w:r>
+      <w:r>
+        <w:rPr>
+          <w:rStyle w:val="BookTitle"/>
+          <w:sz w:val="48"/>
+        </w:rPr>
+        <w:t>24</w:t>
       </w:r>
     </w:p>
     <w:p>
@@ -42,8 +74,6 @@
           <w:sz w:val="48"/>
         </w:rPr>
       </w:pPr>
-      <w:bookmarkStart w:id="0" w:name="_GoBack"/>
-      <w:bookmarkEnd w:id="0"/>
     </w:p>
     <w:p>
       <w:pPr>
@@ -60,6 +90,29 @@
         </w:rPr>
         <w:t>Student name</w:t>
       </w:r>
+      <w:r>
+        <w:rPr>
+          <w:rStyle w:val="BookTitle"/>
+          <w:sz w:val="48"/>
+        </w:rPr>
+        <w:t xml:space="preserve">: </w:t>
+      </w:r>
+      <w:proofErr w:type="spellStart"/>
+      <w:r>
+        <w:rPr>
+          <w:rStyle w:val="BookTitle"/>
+          <w:sz w:val="48"/>
+        </w:rPr>
+        <w:t>Guiran</w:t>
+      </w:r>
+      <w:proofErr w:type="spellEnd"/>
+      <w:r>
+        <w:rPr>
+          <w:rStyle w:val="BookTitle"/>
+          <w:sz w:val="48"/>
+        </w:rPr>
+        <w:t xml:space="preserve"> Liu</w:t>
+      </w:r>
     </w:p>
     <w:p>
       <w:pPr>
@@ -69,13 +122,6 @@
           <w:sz w:val="48"/>
         </w:rPr>
       </w:pPr>
-      <w:r>
-        <w:rPr>
-          <w:rStyle w:val="BookTitle"/>
-          <w:sz w:val="48"/>
-        </w:rPr>
-        <w:t>Student ID</w:t>
-      </w:r>
     </w:p>
     <w:p>
       <w:pPr>
@@ -85,15 +131,20 @@
           <w:sz w:val="48"/>
         </w:rPr>
       </w:pPr>
-      <w:proofErr w:type="spellStart"/>
-      <w:r>
-        <w:rPr>
-          <w:rStyle w:val="BookTitle"/>
-          <w:sz w:val="48"/>
-        </w:rPr>
-        <w:t>Class.Section</w:t>
-      </w:r>
-      <w:proofErr w:type="spellEnd"/>
+      <w:r>
+        <w:rPr>
+          <w:rStyle w:val="BookTitle"/>
+          <w:sz w:val="48"/>
+        </w:rPr>
+        <w:t>Student ID</w:t>
+      </w:r>
+      <w:r>
+        <w:rPr>
+          <w:rStyle w:val="BookTitle"/>
+          <w:sz w:val="48"/>
+        </w:rPr>
+        <w:t>: 923620812</w:t>
+      </w:r>
     </w:p>
     <w:p>
       <w:pPr>
@@ -103,13 +154,6 @@
           <w:sz w:val="48"/>
         </w:rPr>
       </w:pPr>
-      <w:r>
-        <w:rPr>
-          <w:rStyle w:val="BookTitle"/>
-          <w:sz w:val="48"/>
-        </w:rPr>
-        <w:t>GitHub Repository Link</w:t>
-      </w:r>
     </w:p>
     <w:p>
       <w:pPr>
@@ -119,6 +163,152 @@
           <w:sz w:val="48"/>
         </w:rPr>
       </w:pPr>
+      <w:proofErr w:type="spellStart"/>
+      <w:r>
+        <w:rPr>
+          <w:rStyle w:val="BookTitle"/>
+          <w:sz w:val="48"/>
+        </w:rPr>
+        <w:t>Class.Section</w:t>
+      </w:r>
+      <w:proofErr w:type="spellEnd"/>
+      <w:r>
+        <w:rPr>
+          <w:rStyle w:val="BookTitle"/>
+          <w:sz w:val="48"/>
+        </w:rPr>
+        <w:t>:</w:t>
+      </w:r>
+      <w:r>
+        <w:rPr>
+          <w:rStyle w:val="BookTitle"/>
+          <w:sz w:val="48"/>
+        </w:rPr>
+        <w:t xml:space="preserve"> </w:t>
+      </w:r>
+      <w:r>
+        <w:rPr>
+          <w:rStyle w:val="BookTitle"/>
+          <w:sz w:val="48"/>
+        </w:rPr>
+        <w:t>CSC 413-02</w:t>
+      </w:r>
+      <w:r>
+        <w:rPr>
+          <w:rStyle w:val="BookTitle"/>
+          <w:sz w:val="48"/>
+        </w:rPr>
+        <w:br/>
+        <w:t>LEC (1677)</w:t>
+      </w:r>
+    </w:p>
+    <w:p>
+      <w:pPr>
+        <w:jc w:val="center"/>
+        <w:rPr>
+          <w:rStyle w:val="BookTitle"/>
+          <w:sz w:val="48"/>
+        </w:rPr>
+      </w:pPr>
+    </w:p>
+    <w:p>
+      <w:pPr>
+        <w:jc w:val="center"/>
+        <w:rPr>
+          <w:rStyle w:val="BookTitle"/>
+          <w:sz w:val="48"/>
+        </w:rPr>
+      </w:pPr>
+      <w:r>
+        <w:rPr>
+          <w:rStyle w:val="BookTitle"/>
+          <w:sz w:val="48"/>
+        </w:rPr>
+        <w:t>GitHub Repository Link</w:t>
+      </w:r>
+      <w:r>
+        <w:rPr>
+          <w:rStyle w:val="BookTitle"/>
+          <w:sz w:val="48"/>
+        </w:rPr>
+        <w:t>:</w:t>
+      </w:r>
+    </w:p>
+    <w:p>
+      <w:pPr>
+        <w:jc w:val="center"/>
+        <w:rPr>
+          <w:rStyle w:val="BookTitle"/>
+          <w:sz w:val="48"/>
+        </w:rPr>
+      </w:pPr>
+      <w:hyperlink r:id="rId6" w:history="1">
+        <w:r>
+          <w:rPr>
+            <w:rStyle w:val="Hyperlink"/>
+            <w:spacing w:val="5"/>
+            <w:sz w:val="48"/>
+          </w:rPr>
+          <w:t>https://github.com/csc413-SFSU-SU2024/calculator-G</w:t>
+        </w:r>
+        <w:r>
+          <w:rPr>
+            <w:rStyle w:val="Hyperlink"/>
+            <w:spacing w:val="5"/>
+            <w:sz w:val="48"/>
+          </w:rPr>
+          <w:t>u</w:t>
+        </w:r>
+        <w:r>
+          <w:rPr>
+            <w:rStyle w:val="Hyperlink"/>
+            <w:spacing w:val="5"/>
+            <w:sz w:val="48"/>
+          </w:rPr>
+          <w:t>iG2023</w:t>
+        </w:r>
+      </w:hyperlink>
+    </w:p>
+    <w:p>
+      <w:pPr>
+        <w:jc w:val="center"/>
+        <w:rPr>
+          <w:rStyle w:val="BookTitle"/>
+          <w:sz w:val="48"/>
+        </w:rPr>
+      </w:pPr>
+    </w:p>
+    <w:p>
+      <w:pPr>
+        <w:jc w:val="center"/>
+        <w:rPr>
+          <w:rStyle w:val="BookTitle"/>
+          <w:sz w:val="48"/>
+        </w:rPr>
+      </w:pPr>
+      <w:r>
+        <w:rPr>
+          <w:rStyle w:val="BookTitle"/>
+          <w:sz w:val="48"/>
+        </w:rPr>
+        <w:t xml:space="preserve">user </w:t>
+      </w:r>
+      <w:proofErr w:type="gramStart"/>
+      <w:r>
+        <w:rPr>
+          <w:rStyle w:val="BookTitle"/>
+          <w:sz w:val="48"/>
+        </w:rPr>
+        <w:t>name:GuiG</w:t>
+      </w:r>
+      <w:proofErr w:type="gramEnd"/>
+      <w:r>
+        <w:rPr>
+          <w:rStyle w:val="BookTitle"/>
+          <w:sz w:val="48"/>
+        </w:rPr>
+        <w:t>2023</w:t>
+      </w:r>
     </w:p>
     <w:p>
       <w:pPr>
@@ -151,6 +341,7 @@
       </w:sdtPr>
       <w:sdtEndPr>
         <w:rPr>
+          <w:rFonts w:eastAsia="SimSun"/>
           <w:b/>
           <w:bCs/>
           <w:noProof/>
@@ -1246,7 +1437,7 @@
           <w:spacing w:val="0"/>
         </w:rPr>
       </w:pPr>
-      <w:bookmarkStart w:id="1" w:name="_Toc522827688"/>
+      <w:bookmarkStart w:id="0" w:name="_Toc522827688"/>
       <w:r>
         <w:rPr>
           <w:rStyle w:val="BookTitle"/>
@@ -1259,17 +1450,17 @@
         <w:lastRenderedPageBreak/>
         <w:t>Introduction</w:t>
       </w:r>
-      <w:bookmarkEnd w:id="1"/>
+      <w:bookmarkEnd w:id="0"/>
     </w:p>
     <w:p>
       <w:pPr>
         <w:pStyle w:val="Heading2"/>
       </w:pPr>
-      <w:bookmarkStart w:id="2" w:name="_Toc522827689"/>
+      <w:bookmarkStart w:id="1" w:name="_Toc522827689"/>
       <w:r>
         <w:t>Project Overview</w:t>
       </w:r>
-      <w:bookmarkEnd w:id="2"/>
+      <w:bookmarkEnd w:id="1"/>
     </w:p>
     <w:p>
       <w:pPr>
@@ -1283,7 +1474,7 @@
           <w:spacing w:val="0"/>
         </w:rPr>
       </w:pPr>
-      <w:bookmarkStart w:id="3" w:name="_Toc522827690"/>
+      <w:bookmarkStart w:id="2" w:name="_Toc522827690"/>
       <w:r>
         <w:rPr>
           <w:rStyle w:val="BookTitle"/>
@@ -1295,15 +1486,25 @@
         </w:rPr>
         <w:t>Technical Overview</w:t>
       </w:r>
+      <w:bookmarkEnd w:id="2"/>
+    </w:p>
+    <w:p>
+      <w:pPr>
+        <w:pStyle w:val="Heading2"/>
+      </w:pPr>
+      <w:bookmarkStart w:id="3" w:name="_Toc522827691"/>
+      <w:r>
+        <w:t>Summary of Work Completed</w:t>
+      </w:r>
       <w:bookmarkEnd w:id="3"/>
     </w:p>
     <w:p>
       <w:pPr>
-        <w:pStyle w:val="Heading2"/>
-      </w:pPr>
-      <w:bookmarkStart w:id="4" w:name="_Toc522827691"/>
-      <w:r>
-        <w:t>Summary of Work Completed</w:t>
+        <w:pStyle w:val="Heading1"/>
+      </w:pPr>
+      <w:bookmarkStart w:id="4" w:name="_Toc522827692"/>
+      <w:r>
+        <w:t>Development Environment</w:t>
       </w:r>
       <w:bookmarkEnd w:id="4"/>
     </w:p>
@@ -1311,9 +1512,9 @@
       <w:pPr>
         <w:pStyle w:val="Heading1"/>
       </w:pPr>
-      <w:bookmarkStart w:id="5" w:name="_Toc522827692"/>
-      <w:r>
-        <w:t>Development Environment</w:t>
+      <w:bookmarkStart w:id="5" w:name="_Toc522827693"/>
+      <w:r>
+        <w:t>How to Build/Import your Project</w:t>
       </w:r>
       <w:bookmarkEnd w:id="5"/>
     </w:p>
@@ -1321,9 +1522,9 @@
       <w:pPr>
         <w:pStyle w:val="Heading1"/>
       </w:pPr>
-      <w:bookmarkStart w:id="6" w:name="_Toc522827693"/>
-      <w:r>
-        <w:t>How to Build/Import your Project</w:t>
+      <w:bookmarkStart w:id="6" w:name="_Toc522827694"/>
+      <w:r>
+        <w:t>How to Run your Project</w:t>
       </w:r>
       <w:bookmarkEnd w:id="6"/>
     </w:p>
@@ -1331,9 +1532,9 @@
       <w:pPr>
         <w:pStyle w:val="Heading1"/>
       </w:pPr>
-      <w:bookmarkStart w:id="7" w:name="_Toc522827694"/>
-      <w:r>
-        <w:t>How to Run your Project</w:t>
+      <w:bookmarkStart w:id="7" w:name="_Toc522827695"/>
+      <w:r>
+        <w:t>Assumption Made</w:t>
       </w:r>
       <w:bookmarkEnd w:id="7"/>
     </w:p>
@@ -1341,29 +1542,29 @@
       <w:pPr>
         <w:pStyle w:val="Heading1"/>
       </w:pPr>
-      <w:bookmarkStart w:id="8" w:name="_Toc522827695"/>
-      <w:r>
-        <w:t>Assumption Made</w:t>
+      <w:bookmarkStart w:id="8" w:name="_Toc522827696"/>
+      <w:r>
+        <w:t>Implementation Discussion</w:t>
       </w:r>
       <w:bookmarkEnd w:id="8"/>
     </w:p>
     <w:p>
       <w:pPr>
-        <w:pStyle w:val="Heading1"/>
-      </w:pPr>
-      <w:bookmarkStart w:id="9" w:name="_Toc522827696"/>
-      <w:r>
-        <w:t>Implementation Discussion</w:t>
+        <w:pStyle w:val="Heading2"/>
+      </w:pPr>
+      <w:bookmarkStart w:id="9" w:name="_Toc522827697"/>
+      <w:r>
+        <w:t>Class Diagram</w:t>
       </w:r>
       <w:bookmarkEnd w:id="9"/>
     </w:p>
     <w:p>
       <w:pPr>
-        <w:pStyle w:val="Heading2"/>
-      </w:pPr>
-      <w:bookmarkStart w:id="10" w:name="_Toc522827697"/>
-      <w:r>
-        <w:t>Class Diagram</w:t>
+        <w:pStyle w:val="Heading1"/>
+      </w:pPr>
+      <w:bookmarkStart w:id="10" w:name="_Toc522827698"/>
+      <w:r>
+        <w:t>Project Reflection</w:t>
       </w:r>
       <w:bookmarkEnd w:id="10"/>
     </w:p>
@@ -1371,21 +1572,11 @@
       <w:pPr>
         <w:pStyle w:val="Heading1"/>
       </w:pPr>
-      <w:bookmarkStart w:id="11" w:name="_Toc522827698"/>
-      <w:r>
-        <w:t>Project Reflection</w:t>
+      <w:bookmarkStart w:id="11" w:name="_Toc522827699"/>
+      <w:r>
+        <w:t>Project Conclusion/Results</w:t>
       </w:r>
       <w:bookmarkEnd w:id="11"/>
-    </w:p>
-    <w:p>
-      <w:pPr>
-        <w:pStyle w:val="Heading1"/>
-      </w:pPr>
-      <w:bookmarkStart w:id="12" w:name="_Toc522827699"/>
-      <w:r>
-        <w:t>Project Conclusion/Results</w:t>
-      </w:r>
-      <w:bookmarkEnd w:id="12"/>
     </w:p>
     <w:sectPr>
       <w:pgSz w:w="12240" w:h="15840"/>
@@ -1398,7 +1589,7 @@
 </file>
 
 <file path=word/numbering.xml><?xml version="1.0" encoding="utf-8"?>
-<w:numbering xmlns:wpc="http://schemas.microsoft.com/office/word/2010/wordprocessingCanvas" xmlns:cx="http://schemas.microsoft.com/office/drawing/2014/chartex" xmlns:cx1="http://schemas.microsoft.com/office/drawing/2015/9/8/chartex" xmlns:cx2="http://schemas.microsoft.com/office/drawing/2015/10/21/chartex" xmlns:cx3="http://schemas.microsoft.com/office/drawing/2016/5/9/chartex" xmlns:cx4="http://schemas.microsoft.com/office/drawing/2016/5/10/chartex" xmlns:cx5="http://schemas.microsoft.com/office/drawing/2016/5/11/chartex" xmlns:cx6="http://schemas.microsoft.com/office/drawing/2016/5/12/chartex" xmlns:cx7="http://schemas.microsoft.com/office/drawing/2016/5/13/chartex" xmlns:cx8="http://schemas.microsoft.com/office/drawing/2016/5/14/chartex" xmlns:mc="http://schemas.openxmlformats.org/markup-compatibility/2006" xmlns:aink="http://schemas.microsoft.com/office/drawing/2016/ink" xmlns:am3d="http://schemas.microsoft.com/office/drawing/2017/model3d" xmlns:o="urn:schemas-microsoft-com:office:office" xmlns:r="http://schemas.openxmlformats.org/officeDocument/2006/relationships" xmlns:m="http://schemas.openxmlformats.org/officeDocument/2006/math" xmlns:v="urn:schemas-microsoft-com:vml" xmlns:wp14="http://schemas.microsoft.com/office/word/2010/wordprocessingDrawing" xmlns:wp="http://schemas.openxmlformats.org/drawingml/2006/wordprocessingDrawing" xmlns:w10="urn:schemas-microsoft-com:office:word" xmlns:w="http://schemas.openxmlformats.org/wordprocessingml/2006/main" xmlns:w14="http://schemas.microsoft.com/office/word/2010/wordml" xmlns:w15="http://schemas.microsoft.com/office/word/2012/wordml" xmlns:w16cid="http://schemas.microsoft.com/office/word/2016/wordml/cid" xmlns:w16se="http://schemas.microsoft.com/office/word/2015/wordml/symex" xmlns:wpg="http://schemas.microsoft.com/office/word/2010/wordprocessingGroup" xmlns:wpi="http://schemas.microsoft.com/office/word/2010/wordprocessingInk" xmlns:wne="http://schemas.microsoft.com/office/word/2006/wordml" xmlns:wps="http://schemas.microsoft.com/office/word/2010/wordprocessingShape" mc:Ignorable="w14 w15 w16se w16cid wp14">
+<w:numbering xmlns:wpc="http://schemas.microsoft.com/office/word/2010/wordprocessingCanvas" xmlns:cx="http://schemas.microsoft.com/office/drawing/2014/chartex" xmlns:cx1="http://schemas.microsoft.com/office/drawing/2015/9/8/chartex" xmlns:cx2="http://schemas.microsoft.com/office/drawing/2015/10/21/chartex" xmlns:cx3="http://schemas.microsoft.com/office/drawing/2016/5/9/chartex" xmlns:cx4="http://schemas.microsoft.com/office/drawing/2016/5/10/chartex" xmlns:cx5="http://schemas.microsoft.com/office/drawing/2016/5/11/chartex" xmlns:cx6="http://schemas.microsoft.com/office/drawing/2016/5/12/chartex" xmlns:cx7="http://schemas.microsoft.com/office/drawing/2016/5/13/chartex" xmlns:cx8="http://schemas.microsoft.com/office/drawing/2016/5/14/chartex" xmlns:mc="http://schemas.openxmlformats.org/markup-compatibility/2006" xmlns:aink="http://schemas.microsoft.com/office/drawing/2016/ink" xmlns:am3d="http://schemas.microsoft.com/office/drawing/2017/model3d" xmlns:o="urn:schemas-microsoft-com:office:office" xmlns:oel="http://schemas.microsoft.com/office/2019/extlst" xmlns:r="http://schemas.openxmlformats.org/officeDocument/2006/relationships" xmlns:m="http://schemas.openxmlformats.org/officeDocument/2006/math" xmlns:v="urn:schemas-microsoft-com:vml" xmlns:wp14="http://schemas.microsoft.com/office/word/2010/wordprocessingDrawing" xmlns:wp="http://schemas.openxmlformats.org/drawingml/2006/wordprocessingDrawing" xmlns:w10="urn:schemas-microsoft-com:office:word" xmlns:w="http://schemas.openxmlformats.org/wordprocessingml/2006/main" xmlns:w14="http://schemas.microsoft.com/office/word/2010/wordml" xmlns:w15="http://schemas.microsoft.com/office/word/2012/wordml" xmlns:w16cex="http://schemas.microsoft.com/office/word/2018/wordml/cex" xmlns:w16cid="http://schemas.microsoft.com/office/word/2016/wordml/cid" xmlns:w16="http://schemas.microsoft.com/office/word/2018/wordml" xmlns:w16sdtdh="http://schemas.microsoft.com/office/word/2020/wordml/sdtdatahash" xmlns:w16se="http://schemas.microsoft.com/office/word/2015/wordml/symex" xmlns:wpg="http://schemas.microsoft.com/office/word/2010/wordprocessingGroup" xmlns:wpi="http://schemas.microsoft.com/office/word/2010/wordprocessingInk" xmlns:wne="http://schemas.microsoft.com/office/word/2006/wordml" xmlns:wps="http://schemas.microsoft.com/office/word/2010/wordprocessingShape" mc:Ignorable="w14 w15 w16se w16cid w16 w16cex w16sdtdh wp14">
   <w:abstractNum w:abstractNumId="0" w15:restartNumberingAfterBreak="0">
     <w:nsid w:val="37003AF2"/>
     <w:multiLevelType w:val="hybridMultilevel"/>
@@ -1667,24 +1858,24 @@
       </w:pPr>
     </w:lvl>
   </w:abstractNum>
-  <w:num w:numId="1">
+  <w:num w:numId="1" w16cid:durableId="1271549934">
     <w:abstractNumId w:val="0"/>
   </w:num>
-  <w:num w:numId="2">
+  <w:num w:numId="2" w16cid:durableId="1588029433">
     <w:abstractNumId w:val="2"/>
   </w:num>
-  <w:num w:numId="3">
+  <w:num w:numId="3" w16cid:durableId="1812749764">
     <w:abstractNumId w:val="1"/>
   </w:num>
 </w:numbering>
 </file>
 
 <file path=word/styles.xml><?xml version="1.0" encoding="utf-8"?>
-<w:styles xmlns:mc="http://schemas.openxmlformats.org/markup-compatibility/2006" xmlns:r="http://schemas.openxmlformats.org/officeDocument/2006/relationships" xmlns:w="http://schemas.openxmlformats.org/wordprocessingml/2006/main" xmlns:w14="http://schemas.microsoft.com/office/word/2010/wordml" xmlns:w15="http://schemas.microsoft.com/office/word/2012/wordml" xmlns:w16cid="http://schemas.microsoft.com/office/word/2016/wordml/cid" xmlns:w16se="http://schemas.microsoft.com/office/word/2015/wordml/symex" mc:Ignorable="w14 w15 w16se w16cid">
+<w:styles xmlns:mc="http://schemas.openxmlformats.org/markup-compatibility/2006" xmlns:r="http://schemas.openxmlformats.org/officeDocument/2006/relationships" xmlns:w="http://schemas.openxmlformats.org/wordprocessingml/2006/main" xmlns:w14="http://schemas.microsoft.com/office/word/2010/wordml" xmlns:w15="http://schemas.microsoft.com/office/word/2012/wordml" xmlns:w16cex="http://schemas.microsoft.com/office/word/2018/wordml/cex" xmlns:w16cid="http://schemas.microsoft.com/office/word/2016/wordml/cid" xmlns:w16="http://schemas.microsoft.com/office/word/2018/wordml" xmlns:w16sdtdh="http://schemas.microsoft.com/office/word/2020/wordml/sdtdatahash" xmlns:w16se="http://schemas.microsoft.com/office/word/2015/wordml/symex" mc:Ignorable="w14 w15 w16se w16cid w16 w16cex w16sdtdh">
   <w:docDefaults>
     <w:rPrDefault>
       <w:rPr>
-        <w:rFonts w:asciiTheme="minorHAnsi" w:eastAsiaTheme="minorHAnsi" w:hAnsiTheme="minorHAnsi" w:cstheme="minorBidi"/>
+        <w:rFonts w:asciiTheme="minorHAnsi" w:eastAsia="SimSun" w:hAnsiTheme="minorHAnsi" w:cstheme="minorBidi"/>
         <w:sz w:val="22"/>
         <w:szCs w:val="22"/>
         <w:lang w:val="en-US" w:eastAsia="en-US" w:bidi="ar-SA"/>
@@ -1802,6 +1993,7 @@
     <w:lsdException w:name="HTML Sample" w:semiHidden="1" w:unhideWhenUsed="1"/>
     <w:lsdException w:name="HTML Typewriter" w:semiHidden="1" w:unhideWhenUsed="1"/>
     <w:lsdException w:name="HTML Variable" w:semiHidden="1" w:unhideWhenUsed="1"/>
+    <w:lsdException w:name="Normal Table" w:semiHidden="1" w:unhideWhenUsed="1"/>
     <w:lsdException w:name="annotation subject" w:semiHidden="1" w:unhideWhenUsed="1"/>
     <w:lsdException w:name="No List" w:semiHidden="1" w:unhideWhenUsed="1"/>
     <w:lsdException w:name="Outline List 1" w:semiHidden="1" w:unhideWhenUsed="1"/>
@@ -1848,8 +2040,10 @@
     <w:lsdException w:name="Table Subtle 2" w:semiHidden="1" w:unhideWhenUsed="1"/>
     <w:lsdException w:name="Table Web 1" w:semiHidden="1" w:unhideWhenUsed="1"/>
     <w:lsdException w:name="Table Web 2" w:semiHidden="1" w:unhideWhenUsed="1"/>
+    <w:lsdException w:name="Table Web 3" w:semiHidden="1" w:unhideWhenUsed="1"/>
     <w:lsdException w:name="Balloon Text" w:semiHidden="1" w:unhideWhenUsed="1"/>
     <w:lsdException w:name="Table Grid" w:uiPriority="39"/>
+    <w:lsdException w:name="Table Theme" w:semiHidden="1" w:unhideWhenUsed="1"/>
     <w:lsdException w:name="Placeholder Text" w:semiHidden="1"/>
     <w:lsdException w:name="No Spacing" w:uiPriority="1" w:qFormat="1"/>
     <w:lsdException w:name="Light Shading" w:uiPriority="60"/>
@@ -2526,6 +2720,30 @@
       <w:u w:val="single"/>
     </w:rPr>
   </w:style>
+  <w:style w:type="character" w:styleId="UnresolvedMention">
+    <w:name w:val="Unresolved Mention"/>
+    <w:basedOn w:val="DefaultParagraphFont"/>
+    <w:uiPriority w:val="99"/>
+    <w:semiHidden/>
+    <w:unhideWhenUsed/>
+    <w:rsid w:val="007752A2"/>
+    <w:rPr>
+      <w:color w:val="605E5C"/>
+      <w:shd w:val="clear" w:color="auto" w:fill="E1DFDD"/>
+    </w:rPr>
+  </w:style>
+  <w:style w:type="character" w:styleId="FollowedHyperlink">
+    <w:name w:val="FollowedHyperlink"/>
+    <w:basedOn w:val="DefaultParagraphFont"/>
+    <w:uiPriority w:val="99"/>
+    <w:semiHidden/>
+    <w:unhideWhenUsed/>
+    <w:rsid w:val="007752A2"/>
+    <w:rPr>
+      <w:color w:val="954F72" w:themeColor="followedHyperlink"/>
+      <w:u w:val="single"/>
+    </w:rPr>
+  </w:style>
 </w:styles>
 </file>
 

</xml_diff>